<commit_message>
Changes in Running manual
</commit_message>
<xml_diff>
--- a/Run VisaWebClient.docx
+++ b/Run VisaWebClient.docx
@@ -1,10 +1,10 @@
 
 <file path=word/document.xml><?xml version="1.0" encoding="utf-8"?>
-<w:document xmlns:wpc="http://schemas.microsoft.com/office/word/2010/wordprocessingCanvas" xmlns:cx="http://schemas.microsoft.com/office/drawing/2014/chartex" xmlns:mc="http://schemas.openxmlformats.org/markup-compatibility/2006" xmlns:o="urn:schemas-microsoft-com:office:office" xmlns:r="http://schemas.openxmlformats.org/officeDocument/2006/relationships" xmlns:m="http://schemas.openxmlformats.org/officeDocument/2006/math" xmlns:v="urn:schemas-microsoft-com:vml" xmlns:wp14="http://schemas.microsoft.com/office/word/2010/wordprocessingDrawing" xmlns:wp="http://schemas.openxmlformats.org/drawingml/2006/wordprocessingDrawing" xmlns:w10="urn:schemas-microsoft-com:office:word" xmlns:w="http://schemas.openxmlformats.org/wordprocessingml/2006/main" xmlns:w14="http://schemas.microsoft.com/office/word/2010/wordml" xmlns:w15="http://schemas.microsoft.com/office/word/2012/wordml" xmlns:w16se="http://schemas.microsoft.com/office/word/2015/wordml/symex" xmlns:wpg="http://schemas.microsoft.com/office/word/2010/wordprocessingGroup" xmlns:wpi="http://schemas.microsoft.com/office/word/2010/wordprocessingInk" xmlns:wne="http://schemas.microsoft.com/office/word/2006/wordml" xmlns:wps="http://schemas.microsoft.com/office/word/2010/wordprocessingShape" mc:Ignorable="w14 w15 w16se wp14">
+<w:document xmlns:wpc="http://schemas.microsoft.com/office/word/2010/wordprocessingCanvas" xmlns:mc="http://schemas.openxmlformats.org/markup-compatibility/2006" xmlns:o="urn:schemas-microsoft-com:office:office" xmlns:r="http://schemas.openxmlformats.org/officeDocument/2006/relationships" xmlns:m="http://schemas.openxmlformats.org/officeDocument/2006/math" xmlns:v="urn:schemas-microsoft-com:vml" xmlns:wp14="http://schemas.microsoft.com/office/word/2010/wordprocessingDrawing" xmlns:wp="http://schemas.openxmlformats.org/drawingml/2006/wordprocessingDrawing" xmlns:w10="urn:schemas-microsoft-com:office:word" xmlns:w="http://schemas.openxmlformats.org/wordprocessingml/2006/main" xmlns:w14="http://schemas.microsoft.com/office/word/2010/wordml" xmlns:w15="http://schemas.microsoft.com/office/word/2012/wordml" xmlns:wpg="http://schemas.microsoft.com/office/word/2010/wordprocessingGroup" xmlns:wpi="http://schemas.microsoft.com/office/word/2010/wordprocessingInk" xmlns:wne="http://schemas.microsoft.com/office/word/2006/wordml" xmlns:wps="http://schemas.microsoft.com/office/word/2010/wordprocessingShape" mc:Ignorable="w14 w15 wp14">
   <w:body>
     <w:p>
       <w:pPr>
-        <w:pStyle w:val="ListParagraph"/>
+        <w:pStyle w:val="a3"/>
         <w:numPr>
           <w:ilvl w:val="0"/>
           <w:numId w:val="1"/>
@@ -13,13 +13,26 @@
       <w:r>
         <w:t xml:space="preserve">Install Node </w:t>
       </w:r>
-      <w:r>
-        <w:t>https://nodejs.org/en/download/</w:t>
+      <w:hyperlink r:id="rId5" w:history="1">
+        <w:r>
+          <w:rPr>
+            <w:rStyle w:val="a4"/>
+          </w:rPr>
+          <w:t>https://nodejs.org/en/download/</w:t>
+        </w:r>
+      </w:hyperlink>
+      <w:r>
+        <w:t xml:space="preserve"> (Recommended for Most Users version</w:t>
+      </w:r>
+      <w:bookmarkStart w:id="0" w:name="_GoBack"/>
+      <w:bookmarkEnd w:id="0"/>
+      <w:r>
+        <w:t>)</w:t>
       </w:r>
     </w:p>
     <w:p>
       <w:pPr>
-        <w:pStyle w:val="ListParagraph"/>
+        <w:pStyle w:val="a3"/>
         <w:numPr>
           <w:ilvl w:val="0"/>
           <w:numId w:val="1"/>
@@ -39,68 +52,13 @@
       <w:r>
         <w:rPr>
           <w:noProof/>
-          <w:lang w:eastAsia="en-GB"/>
+          <w:lang w:val="ru-RU" w:eastAsia="ru-RU"/>
         </w:rPr>
         <w:drawing>
           <wp:inline distT="0" distB="0" distL="0" distR="0" wp14:anchorId="4C58B182" wp14:editId="3BF8A1EE">
             <wp:extent cx="5940425" cy="2412365"/>
             <wp:effectExtent l="0" t="0" r="3175" b="6985"/>
             <wp:docPr id="1" name="Picture 1"/>
-            <wp:cNvGraphicFramePr>
-              <a:graphicFrameLocks xmlns:a="http://schemas.openxmlformats.org/drawingml/2006/main" noChangeAspect="1"/>
-            </wp:cNvGraphicFramePr>
-            <a:graphic xmlns:a="http://schemas.openxmlformats.org/drawingml/2006/main">
-              <a:graphicData uri="http://schemas.openxmlformats.org/drawingml/2006/picture">
-                <pic:pic xmlns:pic="http://schemas.openxmlformats.org/drawingml/2006/picture">
-                  <pic:nvPicPr>
-                    <pic:cNvPr id="1" name=""/>
-                    <pic:cNvPicPr/>
-                  </pic:nvPicPr>
-                  <pic:blipFill>
-                    <a:blip r:embed="rId5"/>
-                    <a:stretch>
-                      <a:fillRect/>
-                    </a:stretch>
-                  </pic:blipFill>
-                  <pic:spPr>
-                    <a:xfrm>
-                      <a:off x="0" y="0"/>
-                      <a:ext cx="5940425" cy="2412365"/>
-                    </a:xfrm>
-                    <a:prstGeom prst="rect">
-                      <a:avLst/>
-                    </a:prstGeom>
-                  </pic:spPr>
-                </pic:pic>
-              </a:graphicData>
-            </a:graphic>
-          </wp:inline>
-        </w:drawing>
-      </w:r>
-    </w:p>
-    <w:p>
-      <w:pPr>
-        <w:pStyle w:val="ListParagraph"/>
-        <w:numPr>
-          <w:ilvl w:val="0"/>
-          <w:numId w:val="1"/>
-        </w:numPr>
-      </w:pPr>
-      <w:r>
-        <w:t>VS Code File – Open folder</w:t>
-      </w:r>
-    </w:p>
-    <w:p>
-      <w:r>
-        <w:rPr>
-          <w:noProof/>
-          <w:lang w:eastAsia="en-GB"/>
-        </w:rPr>
-        <w:drawing>
-          <wp:inline distT="0" distB="0" distL="0" distR="0" wp14:anchorId="3CA83B17" wp14:editId="63031404">
-            <wp:extent cx="5940425" cy="3341370"/>
-            <wp:effectExtent l="0" t="0" r="3175" b="0"/>
-            <wp:docPr id="2" name="Picture 2"/>
             <wp:cNvGraphicFramePr>
               <a:graphicFrameLocks xmlns:a="http://schemas.openxmlformats.org/drawingml/2006/main" noChangeAspect="1"/>
             </wp:cNvGraphicFramePr>
@@ -120,6 +78,61 @@
                   <pic:spPr>
                     <a:xfrm>
                       <a:off x="0" y="0"/>
+                      <a:ext cx="5940425" cy="2412365"/>
+                    </a:xfrm>
+                    <a:prstGeom prst="rect">
+                      <a:avLst/>
+                    </a:prstGeom>
+                  </pic:spPr>
+                </pic:pic>
+              </a:graphicData>
+            </a:graphic>
+          </wp:inline>
+        </w:drawing>
+      </w:r>
+    </w:p>
+    <w:p>
+      <w:pPr>
+        <w:pStyle w:val="a3"/>
+        <w:numPr>
+          <w:ilvl w:val="0"/>
+          <w:numId w:val="1"/>
+        </w:numPr>
+      </w:pPr>
+      <w:r>
+        <w:t>VS Code File – Open folder</w:t>
+      </w:r>
+    </w:p>
+    <w:p>
+      <w:r>
+        <w:rPr>
+          <w:noProof/>
+          <w:lang w:val="ru-RU" w:eastAsia="ru-RU"/>
+        </w:rPr>
+        <w:drawing>
+          <wp:inline distT="0" distB="0" distL="0" distR="0" wp14:anchorId="3CA83B17" wp14:editId="63031404">
+            <wp:extent cx="5940425" cy="3341370"/>
+            <wp:effectExtent l="0" t="0" r="3175" b="0"/>
+            <wp:docPr id="2" name="Picture 2"/>
+            <wp:cNvGraphicFramePr>
+              <a:graphicFrameLocks xmlns:a="http://schemas.openxmlformats.org/drawingml/2006/main" noChangeAspect="1"/>
+            </wp:cNvGraphicFramePr>
+            <a:graphic xmlns:a="http://schemas.openxmlformats.org/drawingml/2006/main">
+              <a:graphicData uri="http://schemas.openxmlformats.org/drawingml/2006/picture">
+                <pic:pic xmlns:pic="http://schemas.openxmlformats.org/drawingml/2006/picture">
+                  <pic:nvPicPr>
+                    <pic:cNvPr id="1" name=""/>
+                    <pic:cNvPicPr/>
+                  </pic:nvPicPr>
+                  <pic:blipFill>
+                    <a:blip r:embed="rId7"/>
+                    <a:stretch>
+                      <a:fillRect/>
+                    </a:stretch>
+                  </pic:blipFill>
+                  <pic:spPr>
+                    <a:xfrm>
+                      <a:off x="0" y="0"/>
                       <a:ext cx="5940425" cy="3341370"/>
                     </a:xfrm>
                     <a:prstGeom prst="rect">
@@ -135,7 +148,7 @@
     </w:p>
     <w:p>
       <w:pPr>
-        <w:pStyle w:val="ListParagraph"/>
+        <w:pStyle w:val="a3"/>
         <w:numPr>
           <w:ilvl w:val="0"/>
           <w:numId w:val="1"/>
@@ -153,7 +166,21 @@
     </w:p>
     <w:p>
       <w:pPr>
-        <w:pStyle w:val="ListParagraph"/>
+        <w:pStyle w:val="a3"/>
+      </w:pPr>
+      <w:r>
+        <w:t xml:space="preserve">Run </w:t>
+      </w:r>
+      <w:r>
+        <w:rPr>
+          <w:color w:val="0070C0"/>
+        </w:rPr>
+        <w:t>npm install -g @angular/cli</w:t>
+      </w:r>
+    </w:p>
+    <w:p>
+      <w:pPr>
+        <w:pStyle w:val="a3"/>
         <w:rPr>
           <w:color w:val="FFC000" w:themeColor="accent4"/>
         </w:rPr>
@@ -163,14 +190,14 @@
       </w:r>
       <w:r>
         <w:rPr>
-          <w:color w:val="FFC000" w:themeColor="accent4"/>
+          <w:color w:val="0070C0"/>
         </w:rPr>
         <w:t>npm install</w:t>
       </w:r>
     </w:p>
     <w:p>
       <w:pPr>
-        <w:pStyle w:val="ListParagraph"/>
+        <w:pStyle w:val="a3"/>
         <w:numPr>
           <w:ilvl w:val="0"/>
           <w:numId w:val="1"/>
@@ -184,7 +211,7 @@
       </w:r>
       <w:r>
         <w:rPr>
-          <w:color w:val="FFC000" w:themeColor="accent4"/>
+          <w:color w:val="0070C0"/>
         </w:rPr>
         <w:t>ng serve</w:t>
       </w:r>
@@ -198,7 +225,7 @@
       <w:r>
         <w:rPr>
           <w:noProof/>
-          <w:lang w:eastAsia="en-GB"/>
+          <w:lang w:val="ru-RU" w:eastAsia="ru-RU"/>
         </w:rPr>
         <w:drawing>
           <wp:inline distT="0" distB="0" distL="0" distR="0">
@@ -218,7 +245,7 @@
                     </pic:cNvPicPr>
                   </pic:nvPicPr>
                   <pic:blipFill>
-                    <a:blip r:embed="rId7">
+                    <a:blip r:embed="rId8">
                       <a:extLst>
                         <a:ext uri="{28A0092B-C50C-407E-A947-70E740481C1C}">
                           <a14:useLocalDpi xmlns:a14="http://schemas.microsoft.com/office/drawing/2010/main" val="0"/>
@@ -252,7 +279,7 @@
     </w:p>
     <w:p>
       <w:pPr>
-        <w:pStyle w:val="ListParagraph"/>
+        <w:pStyle w:val="a3"/>
         <w:numPr>
           <w:ilvl w:val="0"/>
           <w:numId w:val="1"/>
@@ -261,10 +288,10 @@
       <w:r>
         <w:t xml:space="preserve">Open </w:t>
       </w:r>
-      <w:hyperlink r:id="rId8" w:history="1">
+      <w:hyperlink r:id="rId9" w:history="1">
         <w:r>
           <w:rPr>
-            <w:rStyle w:val="Hyperlink"/>
+            <w:rStyle w:val="a4"/>
           </w:rPr>
           <w:t>http://localhost:4200</w:t>
         </w:r>
@@ -272,20 +299,7 @@
       <w:r>
         <w:t xml:space="preserve"> in browser</w:t>
       </w:r>
-      <w:bookmarkStart w:id="0" w:name="_GoBack"/>
-      <w:bookmarkEnd w:id="0"/>
     </w:p>
-    <w:p>
-      <w:pPr>
-        <w:pStyle w:val="ListParagraph"/>
-      </w:pPr>
-    </w:p>
-    <w:p>
-      <w:pPr>
-        <w:pStyle w:val="ListParagraph"/>
-      </w:pPr>
-    </w:p>
-    <w:p/>
     <w:sectPr>
       <w:pgSz w:w="11906" w:h="16838"/>
       <w:pgMar w:top="1134" w:right="850" w:bottom="1134" w:left="1701" w:header="708" w:footer="708" w:gutter="0"/>
@@ -297,8 +311,8 @@
 </file>
 
 <file path=word/numbering.xml><?xml version="1.0" encoding="utf-8"?>
-<w:numbering xmlns:wpc="http://schemas.microsoft.com/office/word/2010/wordprocessingCanvas" xmlns:cx="http://schemas.microsoft.com/office/drawing/2014/chartex" xmlns:mc="http://schemas.openxmlformats.org/markup-compatibility/2006" xmlns:o="urn:schemas-microsoft-com:office:office" xmlns:r="http://schemas.openxmlformats.org/officeDocument/2006/relationships" xmlns:m="http://schemas.openxmlformats.org/officeDocument/2006/math" xmlns:v="urn:schemas-microsoft-com:vml" xmlns:wp14="http://schemas.microsoft.com/office/word/2010/wordprocessingDrawing" xmlns:wp="http://schemas.openxmlformats.org/drawingml/2006/wordprocessingDrawing" xmlns:w10="urn:schemas-microsoft-com:office:word" xmlns:w="http://schemas.openxmlformats.org/wordprocessingml/2006/main" xmlns:w14="http://schemas.microsoft.com/office/word/2010/wordml" xmlns:w15="http://schemas.microsoft.com/office/word/2012/wordml" xmlns:w16se="http://schemas.microsoft.com/office/word/2015/wordml/symex" xmlns:wpg="http://schemas.microsoft.com/office/word/2010/wordprocessingGroup" xmlns:wpi="http://schemas.microsoft.com/office/word/2010/wordprocessingInk" xmlns:wne="http://schemas.microsoft.com/office/word/2006/wordml" xmlns:wps="http://schemas.microsoft.com/office/word/2010/wordprocessingShape" mc:Ignorable="w14 w15 w16se wp14">
-  <w:abstractNum w:abstractNumId="0" w15:restartNumberingAfterBreak="0">
+<w:numbering xmlns:wpc="http://schemas.microsoft.com/office/word/2010/wordprocessingCanvas" xmlns:mc="http://schemas.openxmlformats.org/markup-compatibility/2006" xmlns:o="urn:schemas-microsoft-com:office:office" xmlns:r="http://schemas.openxmlformats.org/officeDocument/2006/relationships" xmlns:m="http://schemas.openxmlformats.org/officeDocument/2006/math" xmlns:v="urn:schemas-microsoft-com:vml" xmlns:wp14="http://schemas.microsoft.com/office/word/2010/wordprocessingDrawing" xmlns:wp="http://schemas.openxmlformats.org/drawingml/2006/wordprocessingDrawing" xmlns:w10="urn:schemas-microsoft-com:office:word" xmlns:w="http://schemas.openxmlformats.org/wordprocessingml/2006/main" xmlns:w14="http://schemas.microsoft.com/office/word/2010/wordml" xmlns:w15="http://schemas.microsoft.com/office/word/2012/wordml" xmlns:wpg="http://schemas.microsoft.com/office/word/2010/wordprocessingGroup" xmlns:wpi="http://schemas.microsoft.com/office/word/2010/wordprocessingInk" xmlns:wne="http://schemas.microsoft.com/office/word/2006/wordml" xmlns:wps="http://schemas.microsoft.com/office/word/2010/wordprocessingShape" mc:Ignorable="w14 w15 wp14">
+  <w:abstractNum w:abstractNumId="0">
     <w:nsid w:val="21FF7B7E"/>
     <w:multiLevelType w:val="hybridMultilevel"/>
     <w:tmpl w:val="34E6AA7C"/>
@@ -395,7 +409,7 @@
 </file>
 
 <file path=word/styles.xml><?xml version="1.0" encoding="utf-8"?>
-<w:styles xmlns:mc="http://schemas.openxmlformats.org/markup-compatibility/2006" xmlns:r="http://schemas.openxmlformats.org/officeDocument/2006/relationships" xmlns:w="http://schemas.openxmlformats.org/wordprocessingml/2006/main" xmlns:w14="http://schemas.microsoft.com/office/word/2010/wordml" xmlns:w15="http://schemas.microsoft.com/office/word/2012/wordml" xmlns:w16se="http://schemas.microsoft.com/office/word/2015/wordml/symex" mc:Ignorable="w14 w15 w16se">
+<w:styles xmlns:mc="http://schemas.openxmlformats.org/markup-compatibility/2006" xmlns:r="http://schemas.openxmlformats.org/officeDocument/2006/relationships" xmlns:w="http://schemas.openxmlformats.org/wordprocessingml/2006/main" xmlns:w14="http://schemas.microsoft.com/office/word/2010/wordml" xmlns:w15="http://schemas.microsoft.com/office/word/2012/wordml" mc:Ignorable="w14 w15">
   <w:docDefaults>
     <w:rPrDefault>
       <w:rPr>
@@ -784,17 +798,17 @@
     <w:lsdException w:name="List Table 6 Colorful Accent 6" w:uiPriority="51"/>
     <w:lsdException w:name="List Table 7 Colorful Accent 6" w:uiPriority="52"/>
   </w:latentStyles>
-  <w:style w:type="paragraph" w:default="1" w:styleId="Normal">
+  <w:style w:type="paragraph" w:default="1" w:styleId="a">
     <w:name w:val="Normal"/>
     <w:qFormat/>
   </w:style>
-  <w:style w:type="character" w:default="1" w:styleId="DefaultParagraphFont">
+  <w:style w:type="character" w:default="1" w:styleId="a0">
     <w:name w:val="Default Paragraph Font"/>
     <w:uiPriority w:val="1"/>
     <w:semiHidden/>
     <w:unhideWhenUsed/>
   </w:style>
-  <w:style w:type="table" w:default="1" w:styleId="TableNormal">
+  <w:style w:type="table" w:default="1" w:styleId="a1">
     <w:name w:val="Normal Table"/>
     <w:uiPriority w:val="99"/>
     <w:semiHidden/>
@@ -809,15 +823,15 @@
       </w:tblCellMar>
     </w:tblPr>
   </w:style>
-  <w:style w:type="numbering" w:default="1" w:styleId="NoList">
+  <w:style w:type="numbering" w:default="1" w:styleId="a2">
     <w:name w:val="No List"/>
     <w:uiPriority w:val="99"/>
     <w:semiHidden/>
     <w:unhideWhenUsed/>
   </w:style>
-  <w:style w:type="paragraph" w:styleId="ListParagraph">
+  <w:style w:type="paragraph" w:styleId="a3">
     <w:name w:val="List Paragraph"/>
-    <w:basedOn w:val="Normal"/>
+    <w:basedOn w:val="a"/>
     <w:uiPriority w:val="34"/>
     <w:qFormat/>
     <w:rsid w:val="00E9097C"/>
@@ -826,9 +840,9 @@
       <w:contextualSpacing/>
     </w:pPr>
   </w:style>
-  <w:style w:type="character" w:styleId="Hyperlink">
+  <w:style w:type="character" w:styleId="a4">
     <w:name w:val="Hyperlink"/>
-    <w:basedOn w:val="DefaultParagraphFont"/>
+    <w:basedOn w:val="a0"/>
     <w:uiPriority w:val="99"/>
     <w:unhideWhenUsed/>
     <w:rsid w:val="002401EE"/>

</xml_diff>